<commit_message>
Updated the Lua examples to 5.4.6. 4th one has a bug still...
</commit_message>
<xml_diff>
--- a/6044_FramPat/SAM/Project #2/INFO6044 - Game Engine Frameworks & Patterns - Project 2 (Fall 2023).docx
+++ b/6044_FramPat/SAM/Project #2/INFO6044 - Game Engine Frameworks & Patterns - Project 2 (Fall 2023).docx
@@ -473,30 +473,55 @@
           <w:rFonts w:ascii="Arial" w:hAnsi="Arial" w:cs="Arial"/>
           <w:sz w:val="22"/>
         </w:rPr>
-        <w:t xml:space="preserve">The main focus of the project is to reliably handle motion and time when objects are moving with non-constant velocity, and be intuitive and straight-forward enough for non-programmer using the script. More details below. </w:t>
-      </w:r>
-    </w:p>
-    <w:p>
-      <w:pPr>
-        <w:rPr>
-          <w:rFonts w:ascii="Arial" w:hAnsi="Arial" w:cs="Arial"/>
-          <w:sz w:val="22"/>
-        </w:rPr>
-      </w:pPr>
-    </w:p>
-    <w:p>
-      <w:pPr>
-        <w:rPr>
-          <w:rFonts w:ascii="Arial" w:hAnsi="Arial" w:cs="Arial"/>
-          <w:sz w:val="22"/>
-        </w:rPr>
-      </w:pPr>
-      <w:r>
-        <w:rPr>
-          <w:rFonts w:ascii="Arial" w:hAnsi="Arial" w:cs="Arial"/>
-          <w:sz w:val="22"/>
-        </w:rPr>
-        <w:t xml:space="preserve">( *This can be a “2D” scene – i.e. limiting your view, etc. to 2D dimensions, but </w:t>
+        <w:t xml:space="preserve">The main focus of the project is to reliably handle motion and time when objects are moving with non-constant </w:t>
+      </w:r>
+      <w:proofErr w:type="gramStart"/>
+      <w:r>
+        <w:rPr>
+          <w:rFonts w:ascii="Arial" w:hAnsi="Arial" w:cs="Arial"/>
+          <w:sz w:val="22"/>
+        </w:rPr>
+        <w:t>velocity, and</w:t>
+      </w:r>
+      <w:proofErr w:type="gramEnd"/>
+      <w:r>
+        <w:rPr>
+          <w:rFonts w:ascii="Arial" w:hAnsi="Arial" w:cs="Arial"/>
+          <w:sz w:val="22"/>
+        </w:rPr>
+        <w:t xml:space="preserve"> be intuitive and straight-forward enough for non-programmer using the script. More details below. </w:t>
+      </w:r>
+    </w:p>
+    <w:p>
+      <w:pPr>
+        <w:rPr>
+          <w:rFonts w:ascii="Arial" w:hAnsi="Arial" w:cs="Arial"/>
+          <w:sz w:val="22"/>
+        </w:rPr>
+      </w:pPr>
+    </w:p>
+    <w:p>
+      <w:pPr>
+        <w:rPr>
+          <w:rFonts w:ascii="Arial" w:hAnsi="Arial" w:cs="Arial"/>
+          <w:sz w:val="22"/>
+        </w:rPr>
+      </w:pPr>
+      <w:proofErr w:type="gramStart"/>
+      <w:r>
+        <w:rPr>
+          <w:rFonts w:ascii="Arial" w:hAnsi="Arial" w:cs="Arial"/>
+          <w:sz w:val="22"/>
+        </w:rPr>
+        <w:t>( *</w:t>
+      </w:r>
+      <w:proofErr w:type="gramEnd"/>
+      <w:r>
+        <w:rPr>
+          <w:rFonts w:ascii="Arial" w:hAnsi="Arial" w:cs="Arial"/>
+          <w:sz w:val="22"/>
+        </w:rPr>
+        <w:t xml:space="preserve">This can be a “2D” scene – i.e. limiting your view, etc. to 2D dimensions, but </w:t>
       </w:r>
       <w:r>
         <w:rPr>
@@ -620,7 +645,16 @@
           <w:b/>
           <w:sz w:val="22"/>
         </w:rPr>
-        <w:t>“Move To”</w:t>
+        <w:t>“Move To</w:t>
+      </w:r>
+      <w:proofErr w:type="gramStart"/>
+      <w:r>
+        <w:rPr>
+          <w:rFonts w:ascii="Arial" w:hAnsi="Arial" w:cs="Arial"/>
+          <w:b/>
+          <w:sz w:val="22"/>
+        </w:rPr>
+        <w:t>”</w:t>
       </w:r>
       <w:r>
         <w:rPr>
@@ -634,7 +668,15 @@
           <w:rFonts w:ascii="Arial" w:hAnsi="Arial" w:cs="Arial"/>
           <w:sz w:val="20"/>
         </w:rPr>
-        <w:t xml:space="preserve">: waypoint - based on </w:t>
+        <w:t>:</w:t>
+      </w:r>
+      <w:proofErr w:type="gramEnd"/>
+      <w:r>
+        <w:rPr>
+          <w:rFonts w:ascii="Arial" w:hAnsi="Arial" w:cs="Arial"/>
+          <w:sz w:val="20"/>
+        </w:rPr>
+        <w:t xml:space="preserve"> waypoint - based on </w:t>
       </w:r>
       <w:r>
         <w:rPr>
@@ -679,7 +721,39 @@
           <w:rFonts w:ascii="Arial" w:hAnsi="Arial" w:cs="Arial"/>
           <w:sz w:val="20"/>
         </w:rPr>
-        <w:t>. For example: “move to location xyz in w seconds”, or “move to location xyz at max speed V” (note the 2</w:t>
+        <w:t xml:space="preserve">. For example: “move to location </w:t>
+      </w:r>
+      <w:proofErr w:type="spellStart"/>
+      <w:r>
+        <w:rPr>
+          <w:rFonts w:ascii="Arial" w:hAnsi="Arial" w:cs="Arial"/>
+          <w:sz w:val="20"/>
+        </w:rPr>
+        <w:t>xyz</w:t>
+      </w:r>
+      <w:proofErr w:type="spellEnd"/>
+      <w:r>
+        <w:rPr>
+          <w:rFonts w:ascii="Arial" w:hAnsi="Arial" w:cs="Arial"/>
+          <w:sz w:val="20"/>
+        </w:rPr>
+        <w:t xml:space="preserve"> in w seconds”, or “move to location </w:t>
+      </w:r>
+      <w:proofErr w:type="spellStart"/>
+      <w:r>
+        <w:rPr>
+          <w:rFonts w:ascii="Arial" w:hAnsi="Arial" w:cs="Arial"/>
+          <w:sz w:val="20"/>
+        </w:rPr>
+        <w:t>xyz</w:t>
+      </w:r>
+      <w:proofErr w:type="spellEnd"/>
+      <w:r>
+        <w:rPr>
+          <w:rFonts w:ascii="Arial" w:hAnsi="Arial" w:cs="Arial"/>
+          <w:sz w:val="20"/>
+        </w:rPr>
+        <w:t xml:space="preserve"> at max speed V” (note the 2</w:t>
       </w:r>
       <w:r>
         <w:rPr>
@@ -722,7 +796,16 @@
           <w:b/>
           <w:sz w:val="22"/>
         </w:rPr>
-        <w:t>“Orient To”</w:t>
+        <w:t>“Orient To</w:t>
+      </w:r>
+      <w:proofErr w:type="gramStart"/>
+      <w:r>
+        <w:rPr>
+          <w:rFonts w:ascii="Arial" w:hAnsi="Arial" w:cs="Arial"/>
+          <w:b/>
+          <w:sz w:val="22"/>
+        </w:rPr>
+        <w:t>”</w:t>
       </w:r>
       <w:r>
         <w:rPr>
@@ -736,7 +819,15 @@
           <w:rFonts w:ascii="Arial" w:hAnsi="Arial" w:cs="Arial"/>
           <w:sz w:val="20"/>
         </w:rPr>
-        <w:t>: like, “Move To”, but for rotation/orientation</w:t>
+        <w:t>:</w:t>
+      </w:r>
+      <w:proofErr w:type="gramEnd"/>
+      <w:r>
+        <w:rPr>
+          <w:rFonts w:ascii="Arial" w:hAnsi="Arial" w:cs="Arial"/>
+          <w:sz w:val="20"/>
+        </w:rPr>
+        <w:t xml:space="preserve"> like, “Move To”, but for rotation/orientation</w:t>
       </w:r>
     </w:p>
     <w:p>
@@ -764,7 +855,16 @@
           <w:b/>
           <w:sz w:val="22"/>
         </w:rPr>
-        <w:t>“Follow ‘curve’”</w:t>
+        <w:t>“Follow ‘curve’</w:t>
+      </w:r>
+      <w:proofErr w:type="gramStart"/>
+      <w:r>
+        <w:rPr>
+          <w:rFonts w:ascii="Arial" w:hAnsi="Arial" w:cs="Arial"/>
+          <w:b/>
+          <w:sz w:val="22"/>
+        </w:rPr>
+        <w:t>”</w:t>
       </w:r>
       <w:r>
         <w:rPr>
@@ -778,7 +878,15 @@
           <w:rFonts w:ascii="Arial" w:hAnsi="Arial" w:cs="Arial"/>
           <w:sz w:val="20"/>
         </w:rPr>
-        <w:t>: Two options here:</w:t>
+        <w:t>:</w:t>
+      </w:r>
+      <w:proofErr w:type="gramEnd"/>
+      <w:r>
+        <w:rPr>
+          <w:rFonts w:ascii="Arial" w:hAnsi="Arial" w:cs="Arial"/>
+          <w:sz w:val="20"/>
+        </w:rPr>
+        <w:t xml:space="preserve"> Two options here:</w:t>
       </w:r>
     </w:p>
     <w:p>
@@ -818,7 +926,39 @@
           <w:rFonts w:ascii="Arial" w:hAnsi="Arial" w:cs="Arial"/>
           <w:sz w:val="20"/>
         </w:rPr>
-        <w:t xml:space="preserve">Something like a mathematical curve (like a Bezier curve) where you specify a series of  “control points” (BONUS). Note that this has to be someone complex – a Bezier curve or following a circle/ellipse would be the </w:t>
+        <w:t xml:space="preserve">Something like a mathematical curve (like a Bezier curve) where you specify a series </w:t>
+      </w:r>
+      <w:proofErr w:type="gramStart"/>
+      <w:r>
+        <w:rPr>
+          <w:rFonts w:ascii="Arial" w:hAnsi="Arial" w:cs="Arial"/>
+          <w:sz w:val="20"/>
+        </w:rPr>
+        <w:t>of  “</w:t>
+      </w:r>
+      <w:proofErr w:type="gramEnd"/>
+      <w:r>
+        <w:rPr>
+          <w:rFonts w:ascii="Arial" w:hAnsi="Arial" w:cs="Arial"/>
+          <w:sz w:val="20"/>
+        </w:rPr>
+        <w:t xml:space="preserve">control points” (BONUS). Note that this </w:t>
+      </w:r>
+      <w:proofErr w:type="gramStart"/>
+      <w:r>
+        <w:rPr>
+          <w:rFonts w:ascii="Arial" w:hAnsi="Arial" w:cs="Arial"/>
+          <w:sz w:val="20"/>
+        </w:rPr>
+        <w:t>has to</w:t>
+      </w:r>
+      <w:proofErr w:type="gramEnd"/>
+      <w:r>
+        <w:rPr>
+          <w:rFonts w:ascii="Arial" w:hAnsi="Arial" w:cs="Arial"/>
+          <w:sz w:val="20"/>
+        </w:rPr>
+        <w:t xml:space="preserve"> be someone complex – a Bezier curve or following a circle/ellipse would be the </w:t>
       </w:r>
       <w:r>
         <w:rPr>
@@ -877,14 +1017,31 @@
           <w:b/>
           <w:sz w:val="22"/>
         </w:rPr>
-        <w:t>“Follow Object”</w:t>
-      </w:r>
-      <w:r>
-        <w:rPr>
-          <w:rFonts w:ascii="Arial" w:hAnsi="Arial" w:cs="Arial"/>
-          <w:sz w:val="22"/>
-        </w:rPr>
-        <w:t xml:space="preserve"> : </w:t>
+        <w:t>“Follow Object</w:t>
+      </w:r>
+      <w:proofErr w:type="gramStart"/>
+      <w:r>
+        <w:rPr>
+          <w:rFonts w:ascii="Arial" w:hAnsi="Arial" w:cs="Arial"/>
+          <w:b/>
+          <w:sz w:val="22"/>
+        </w:rPr>
+        <w:t>”</w:t>
+      </w:r>
+      <w:r>
+        <w:rPr>
+          <w:rFonts w:ascii="Arial" w:hAnsi="Arial" w:cs="Arial"/>
+          <w:sz w:val="22"/>
+        </w:rPr>
+        <w:t xml:space="preserve"> :</w:t>
+      </w:r>
+      <w:proofErr w:type="gramEnd"/>
+      <w:r>
+        <w:rPr>
+          <w:rFonts w:ascii="Arial" w:hAnsi="Arial" w:cs="Arial"/>
+          <w:sz w:val="22"/>
+        </w:rPr>
+        <w:t xml:space="preserve"> </w:t>
       </w:r>
     </w:p>
     <w:p>
@@ -1019,8 +1176,17 @@
           <w:rFonts w:ascii="Arial" w:hAnsi="Arial" w:cs="Arial"/>
           <w:sz w:val="20"/>
         </w:rPr>
-        <w:t xml:space="preserve"> When an object enters a certain area (defined by an AABB or Sphere), a command/command group is executed</w:t>
-      </w:r>
+        <w:t xml:space="preserve"> When an object enters a certain area (defined by an AABB or Sphere), a command/command group is </w:t>
+      </w:r>
+      <w:proofErr w:type="gramStart"/>
+      <w:r>
+        <w:rPr>
+          <w:rFonts w:ascii="Arial" w:hAnsi="Arial" w:cs="Arial"/>
+          <w:sz w:val="20"/>
+        </w:rPr>
+        <w:t>executed</w:t>
+      </w:r>
+      <w:proofErr w:type="gramEnd"/>
     </w:p>
     <w:p>
       <w:pPr>
@@ -1081,7 +1247,23 @@
           <w:rFonts w:ascii="Arial" w:hAnsi="Arial" w:cs="Arial"/>
           <w:sz w:val="20"/>
         </w:rPr>
-        <w:t>” set, where one command completes, then leads to another (eg: “</w:t>
+        <w:t>” set, where one command completes, then leads to another (</w:t>
+      </w:r>
+      <w:proofErr w:type="spellStart"/>
+      <w:r>
+        <w:rPr>
+          <w:rFonts w:ascii="Arial" w:hAnsi="Arial" w:cs="Arial"/>
+          <w:sz w:val="20"/>
+        </w:rPr>
+        <w:t>eg</w:t>
+      </w:r>
+      <w:proofErr w:type="spellEnd"/>
+      <w:r>
+        <w:rPr>
+          <w:rFonts w:ascii="Arial" w:hAnsi="Arial" w:cs="Arial"/>
+          <w:sz w:val="20"/>
+        </w:rPr>
+        <w:t>: “</w:t>
       </w:r>
       <w:r>
         <w:rPr>
@@ -1161,7 +1343,23 @@
           <w:rFonts w:ascii="Arial" w:hAnsi="Arial" w:cs="Arial"/>
           <w:sz w:val="20"/>
         </w:rPr>
-        <w:t>” set, where multiple commands are executed at the same time (eg: “</w:t>
+        <w:t>” set, where multiple commands are executed at the same time (</w:t>
+      </w:r>
+      <w:proofErr w:type="spellStart"/>
+      <w:r>
+        <w:rPr>
+          <w:rFonts w:ascii="Arial" w:hAnsi="Arial" w:cs="Arial"/>
+          <w:sz w:val="20"/>
+        </w:rPr>
+        <w:t>eg</w:t>
+      </w:r>
+      <w:proofErr w:type="spellEnd"/>
+      <w:r>
+        <w:rPr>
+          <w:rFonts w:ascii="Arial" w:hAnsi="Arial" w:cs="Arial"/>
+          <w:sz w:val="20"/>
+        </w:rPr>
+        <w:t>: “</w:t>
       </w:r>
       <w:r>
         <w:rPr>
@@ -1226,7 +1424,23 @@
           <w:rFonts w:ascii="Arial" w:hAnsi="Arial" w:cs="Arial"/>
           <w:sz w:val="20"/>
         </w:rPr>
-        <w:t xml:space="preserve">These command lists can be for one object (i.e. the animation for a specific, single, model), </w:t>
+        <w:t>These command lists can be for one object (</w:t>
+      </w:r>
+      <w:proofErr w:type="gramStart"/>
+      <w:r>
+        <w:rPr>
+          <w:rFonts w:ascii="Arial" w:hAnsi="Arial" w:cs="Arial"/>
+          <w:sz w:val="20"/>
+        </w:rPr>
+        <w:t>i.e.</w:t>
+      </w:r>
+      <w:proofErr w:type="gramEnd"/>
+      <w:r>
+        <w:rPr>
+          <w:rFonts w:ascii="Arial" w:hAnsi="Arial" w:cs="Arial"/>
+          <w:sz w:val="20"/>
+        </w:rPr>
+        <w:t xml:space="preserve"> the animation for a specific, single, model), </w:t>
       </w:r>
       <w:r>
         <w:rPr>
@@ -1261,7 +1475,23 @@
           <w:rFonts w:ascii="Arial" w:hAnsi="Arial" w:cs="Arial"/>
           <w:sz w:val="20"/>
         </w:rPr>
-        <w:t>These can be chained together as well, so there could be a set of “serial” commands that are themselves a set of “parallel” commands, and vice versa. SUGGESTION: force all “commands” to actually run inside “command groups”, and only schedule the “command groups”: if you have a set of sequential commands for a single object, then you would simply add these commands to chained together individual commands</w:t>
+        <w:t xml:space="preserve">These can be chained together as well, so there could be a set of “serial” commands that are themselves a set of “parallel” commands, and vice versa. SUGGESTION: force all “commands” to </w:t>
+      </w:r>
+      <w:proofErr w:type="gramStart"/>
+      <w:r>
+        <w:rPr>
+          <w:rFonts w:ascii="Arial" w:hAnsi="Arial" w:cs="Arial"/>
+          <w:sz w:val="20"/>
+        </w:rPr>
+        <w:t>actually run</w:t>
+      </w:r>
+      <w:proofErr w:type="gramEnd"/>
+      <w:r>
+        <w:rPr>
+          <w:rFonts w:ascii="Arial" w:hAnsi="Arial" w:cs="Arial"/>
+          <w:sz w:val="20"/>
+        </w:rPr>
+        <w:t xml:space="preserve"> inside “command groups”, and only schedule the “command groups”: if you have a set of sequential commands for a single object, then you would simply add these commands to chained together individual commands</w:t>
       </w:r>
     </w:p>
     <w:p>
@@ -1276,12 +1506,21 @@
           <w:sz w:val="20"/>
         </w:rPr>
       </w:pPr>
+      <w:proofErr w:type="gramStart"/>
       <w:r>
         <w:rPr>
           <w:rFonts w:ascii="Arial" w:hAnsi="Arial" w:cs="Arial"/>
           <w:sz w:val="20"/>
         </w:rPr>
-        <w:t xml:space="preserve">Option : Given a set of “serial” commands which are groups of “parallel” commands which are controlling </w:t>
+        <w:t>Option :</w:t>
+      </w:r>
+      <w:proofErr w:type="gramEnd"/>
+      <w:r>
+        <w:rPr>
+          <w:rFonts w:ascii="Arial" w:hAnsi="Arial" w:cs="Arial"/>
+          <w:sz w:val="20"/>
+        </w:rPr>
+        <w:t xml:space="preserve"> Given a set of “serial” commands which are groups of “parallel” commands which are controlling </w:t>
       </w:r>
       <w:r>
         <w:rPr>
@@ -1316,7 +1555,23 @@
           <w:rFonts w:ascii="Arial" w:hAnsi="Arial" w:cs="Arial"/>
           <w:sz w:val="20"/>
         </w:rPr>
-        <w:t xml:space="preserve">To wait until the entire parallel group is done before you move to the next serial command  (i.e. wait for the “longest” command, time wise, to complete), or </w:t>
+        <w:t xml:space="preserve">To wait until the entire parallel group is done before you move to the next serial </w:t>
+      </w:r>
+      <w:proofErr w:type="gramStart"/>
+      <w:r>
+        <w:rPr>
+          <w:rFonts w:ascii="Arial" w:hAnsi="Arial" w:cs="Arial"/>
+          <w:sz w:val="20"/>
+        </w:rPr>
+        <w:t>command  (</w:t>
+      </w:r>
+      <w:proofErr w:type="gramEnd"/>
+      <w:r>
+        <w:rPr>
+          <w:rFonts w:ascii="Arial" w:hAnsi="Arial" w:cs="Arial"/>
+          <w:sz w:val="20"/>
+        </w:rPr>
+        <w:t xml:space="preserve">i.e. wait for the “longest” command, time wise, to complete), or </w:t>
       </w:r>
     </w:p>
     <w:p>
@@ -1336,7 +1591,23 @@
           <w:rFonts w:ascii="Arial" w:hAnsi="Arial" w:cs="Arial"/>
           <w:sz w:val="20"/>
         </w:rPr>
-        <w:t>(BONUS) Independently schedule the objects – i.e. any sequence of serial commands related to the same specific object are run independently of others. Note: to get this mark, your script would have to add a set of serial commands consisting of parallel commands relating to different objects – you can’t just create a set of independent serial commands (although you could have this happen in the background when the script is run to handle this, though... nudge, nudge, wink, wink)</w:t>
+        <w:t xml:space="preserve">(BONUS) Independently schedule the objects – </w:t>
+      </w:r>
+      <w:proofErr w:type="gramStart"/>
+      <w:r>
+        <w:rPr>
+          <w:rFonts w:ascii="Arial" w:hAnsi="Arial" w:cs="Arial"/>
+          <w:sz w:val="20"/>
+        </w:rPr>
+        <w:t>i.e.</w:t>
+      </w:r>
+      <w:proofErr w:type="gramEnd"/>
+      <w:r>
+        <w:rPr>
+          <w:rFonts w:ascii="Arial" w:hAnsi="Arial" w:cs="Arial"/>
+          <w:sz w:val="20"/>
+        </w:rPr>
+        <w:t xml:space="preserve"> any sequence of serial commands related to the same specific object are run independently of others. Note: to get this mark, your script would have to add a set of serial commands consisting of parallel commands relating to different objects – you can’t just create a set of independent serial commands (although you could have this happen in the background when the script is run to handle this, though... nudge, nudge, wink, wink)</w:t>
       </w:r>
     </w:p>
     <w:p>
@@ -1485,7 +1756,25 @@
           <w:szCs w:val="22"/>
         </w:rPr>
         <w:lastRenderedPageBreak/>
-        <w:t xml:space="preserve">If you want a clear (ish) explanation of this, check out the FIRST Robotics “command based” manual (keep in mind this is for </w:t>
+        <w:t>If you want a clear (</w:t>
+      </w:r>
+      <w:proofErr w:type="spellStart"/>
+      <w:r>
+        <w:rPr>
+          <w:rFonts w:ascii="Arial" w:hAnsi="Arial" w:cs="Arial"/>
+          <w:sz w:val="22"/>
+          <w:szCs w:val="22"/>
+        </w:rPr>
+        <w:t>ish</w:t>
+      </w:r>
+      <w:proofErr w:type="spellEnd"/>
+      <w:r>
+        <w:rPr>
+          <w:rFonts w:ascii="Arial" w:hAnsi="Arial" w:cs="Arial"/>
+          <w:sz w:val="22"/>
+          <w:szCs w:val="22"/>
+        </w:rPr>
+        <w:t xml:space="preserve">) explanation of this, check out the FIRST Robotics “command based” manual (keep in mind this is for </w:t>
       </w:r>
       <w:r>
         <w:rPr>
@@ -1849,15 +2138,51 @@
           <w:sz w:val="22"/>
           <w:szCs w:val="22"/>
         </w:rPr>
-        <w:t xml:space="preserve">As part of the "Update()" method on your object (the one that's called every frame to update the object state). </w:t>
-      </w:r>
+        <w:t>As part of the "</w:t>
+      </w:r>
+      <w:proofErr w:type="gramStart"/>
       <w:r>
         <w:rPr>
           <w:rFonts w:ascii="Arial" w:hAnsi="Arial" w:cs="Arial"/>
           <w:sz w:val="22"/>
           <w:szCs w:val="22"/>
         </w:rPr>
-        <w:t xml:space="preserve">Each object could have a Lua interpreter instance (state) and this Update() essentially runs one or more Lua script(s) each time Update() is called. There are "hooks" into the object, either directly (keep in mind that Lua calls </w:t>
+        <w:t>Update(</w:t>
+      </w:r>
+      <w:proofErr w:type="gramEnd"/>
+      <w:r>
+        <w:rPr>
+          <w:rFonts w:ascii="Arial" w:hAnsi="Arial" w:cs="Arial"/>
+          <w:sz w:val="22"/>
+          <w:szCs w:val="22"/>
+        </w:rPr>
+        <w:t xml:space="preserve">)" method on your object (the one that's called every frame to update the object state). </w:t>
+      </w:r>
+      <w:r>
+        <w:rPr>
+          <w:rFonts w:ascii="Arial" w:hAnsi="Arial" w:cs="Arial"/>
+          <w:sz w:val="22"/>
+          <w:szCs w:val="22"/>
+        </w:rPr>
+        <w:t xml:space="preserve">Each object could have a Lua interpreter instance (state) and this </w:t>
+      </w:r>
+      <w:proofErr w:type="gramStart"/>
+      <w:r>
+        <w:rPr>
+          <w:rFonts w:ascii="Arial" w:hAnsi="Arial" w:cs="Arial"/>
+          <w:sz w:val="22"/>
+          <w:szCs w:val="22"/>
+        </w:rPr>
+        <w:t>Update(</w:t>
+      </w:r>
+      <w:proofErr w:type="gramEnd"/>
+      <w:r>
+        <w:rPr>
+          <w:rFonts w:ascii="Arial" w:hAnsi="Arial" w:cs="Arial"/>
+          <w:sz w:val="22"/>
+          <w:szCs w:val="22"/>
+        </w:rPr>
+        <w:t xml:space="preserve">) essentially runs one or more Lua script(s) each time Update() is called. There are "hooks" into the object, either directly (keep in mind that Lua calls </w:t>
       </w:r>
       <w:r>
         <w:rPr>
@@ -1949,7 +2274,25 @@
           <w:sz w:val="22"/>
           <w:szCs w:val="22"/>
         </w:rPr>
-        <w:t xml:space="preserve">There is also the issue that the Lua scripts are only run once every Update(), so you would have pass the state each time, etc. </w:t>
+        <w:t xml:space="preserve">There is also the issue that the Lua scripts are only run once every </w:t>
+      </w:r>
+      <w:proofErr w:type="gramStart"/>
+      <w:r>
+        <w:rPr>
+          <w:rFonts w:ascii="Arial" w:hAnsi="Arial" w:cs="Arial"/>
+          <w:sz w:val="22"/>
+          <w:szCs w:val="22"/>
+        </w:rPr>
+        <w:t>Update(</w:t>
+      </w:r>
+      <w:proofErr w:type="gramEnd"/>
+      <w:r>
+        <w:rPr>
+          <w:rFonts w:ascii="Arial" w:hAnsi="Arial" w:cs="Arial"/>
+          <w:sz w:val="22"/>
+          <w:szCs w:val="22"/>
+        </w:rPr>
+        <w:t xml:space="preserve">), so you would have pass the state each time, etc. </w:t>
       </w:r>
       <w:r>
         <w:rPr>
@@ -2034,33 +2377,87 @@
           <w:sz w:val="22"/>
           <w:szCs w:val="22"/>
         </w:rPr>
-        <w:t xml:space="preserve">The script runs either on a centralized "master" object or as part of the "Initialization()" call on the individual objects, but only "parses" the commands and "dispatches" the actual behaviour objects (the FIRST Robotics command objects). In other words, the Lua code is "setting up" the actual scheduling objects, running once at the start, then not running until another "command" is needed.   </w:t>
-      </w:r>
-    </w:p>
-    <w:p>
-      <w:pPr>
+        <w:t>The script runs either on a centralized "master" object or as part of the "</w:t>
+      </w:r>
+      <w:proofErr w:type="gramStart"/>
+      <w:r>
         <w:rPr>
           <w:rFonts w:ascii="Arial" w:hAnsi="Arial" w:cs="Arial"/>
           <w:sz w:val="22"/>
           <w:szCs w:val="22"/>
         </w:rPr>
-      </w:pPr>
-    </w:p>
-    <w:p>
-      <w:pPr>
+        <w:t>Initialization(</w:t>
+      </w:r>
+      <w:proofErr w:type="gramEnd"/>
+      <w:r>
         <w:rPr>
           <w:rFonts w:ascii="Arial" w:hAnsi="Arial" w:cs="Arial"/>
           <w:sz w:val="22"/>
           <w:szCs w:val="22"/>
         </w:rPr>
-      </w:pPr>
-      <w:r>
+        <w:t xml:space="preserve">)" call on the individual objects, but only "parses" the commands and "dispatches" the actual behaviour objects (the FIRST Robotics command objects). In other words, the Lua code is "setting up" the actual scheduling objects, running once at the start, then not running until another "command" is needed.   </w:t>
+      </w:r>
+    </w:p>
+    <w:p>
+      <w:pPr>
         <w:rPr>
           <w:rFonts w:ascii="Arial" w:hAnsi="Arial" w:cs="Arial"/>
           <w:sz w:val="22"/>
           <w:szCs w:val="22"/>
         </w:rPr>
-        <w:t xml:space="preserve">Again, these are only suggestions and you are free to do anything you want. However, the Lua script component has to be a key aspect of the application, and if not, you will lose a substantial number of marks. </w:t>
+      </w:pPr>
+    </w:p>
+    <w:p>
+      <w:pPr>
+        <w:rPr>
+          <w:rFonts w:ascii="Arial" w:hAnsi="Arial" w:cs="Arial"/>
+          <w:sz w:val="22"/>
+          <w:szCs w:val="22"/>
+        </w:rPr>
+      </w:pPr>
+      <w:r>
+        <w:rPr>
+          <w:rFonts w:ascii="Arial" w:hAnsi="Arial" w:cs="Arial"/>
+          <w:sz w:val="22"/>
+          <w:szCs w:val="22"/>
+        </w:rPr>
+        <w:t xml:space="preserve">Again, these are only </w:t>
+      </w:r>
+      <w:proofErr w:type="gramStart"/>
+      <w:r>
+        <w:rPr>
+          <w:rFonts w:ascii="Arial" w:hAnsi="Arial" w:cs="Arial"/>
+          <w:sz w:val="22"/>
+          <w:szCs w:val="22"/>
+        </w:rPr>
+        <w:t>suggestions</w:t>
+      </w:r>
+      <w:proofErr w:type="gramEnd"/>
+      <w:r>
+        <w:rPr>
+          <w:rFonts w:ascii="Arial" w:hAnsi="Arial" w:cs="Arial"/>
+          <w:sz w:val="22"/>
+          <w:szCs w:val="22"/>
+        </w:rPr>
+        <w:t xml:space="preserve"> and you are free to do anything you want. However, the Lua script component </w:t>
+      </w:r>
+      <w:proofErr w:type="gramStart"/>
+      <w:r>
+        <w:rPr>
+          <w:rFonts w:ascii="Arial" w:hAnsi="Arial" w:cs="Arial"/>
+          <w:sz w:val="22"/>
+          <w:szCs w:val="22"/>
+        </w:rPr>
+        <w:t>has to</w:t>
+      </w:r>
+      <w:proofErr w:type="gramEnd"/>
+      <w:r>
+        <w:rPr>
+          <w:rFonts w:ascii="Arial" w:hAnsi="Arial" w:cs="Arial"/>
+          <w:sz w:val="22"/>
+          <w:szCs w:val="22"/>
+        </w:rPr>
+        <w:t xml:space="preserve"> be a key aspect of the application, and if not, you will lose a substantial number of marks. </w:t>
       </w:r>
       <w:r>
         <w:rPr>
@@ -2185,7 +2582,27 @@
           <w:sz w:val="22"/>
           <w:szCs w:val="22"/>
         </w:rPr>
-        <w:t xml:space="preserve">through the Lua script(s) without the need to change any code or without any "custom" script code that are running at the same time. In order to change the animation of your application, you should </w:t>
+        <w:t xml:space="preserve">through the Lua script(s) without the need to change any code or without any "custom" script code that are running at the same time. </w:t>
+      </w:r>
+      <w:proofErr w:type="gramStart"/>
+      <w:r>
+        <w:rPr>
+          <w:rFonts w:ascii="Arial" w:hAnsi="Arial" w:cs="Arial"/>
+          <w:b/>
+          <w:sz w:val="22"/>
+          <w:szCs w:val="22"/>
+        </w:rPr>
+        <w:t>In order to</w:t>
+      </w:r>
+      <w:proofErr w:type="gramEnd"/>
+      <w:r>
+        <w:rPr>
+          <w:rFonts w:ascii="Arial" w:hAnsi="Arial" w:cs="Arial"/>
+          <w:b/>
+          <w:sz w:val="22"/>
+          <w:szCs w:val="22"/>
+        </w:rPr>
+        <w:t xml:space="preserve"> change the animation of your application, you should </w:t>
       </w:r>
       <w:r>
         <w:rPr>
@@ -2349,6 +2766,7 @@
         </w:rPr>
         <w:t xml:space="preserve"> is for your use, for things like a group of commands. For instance, you might have a set of serial commands called “</w:t>
       </w:r>
+      <w:proofErr w:type="spellStart"/>
       <w:r>
         <w:rPr>
           <w:rFonts w:ascii="Courier New" w:hAnsi="Courier New" w:cs="Courier New"/>
@@ -2357,13 +2775,31 @@
         </w:rPr>
         <w:t>Patrol_Area</w:t>
       </w:r>
-      <w:r>
-        <w:rPr>
-          <w:rFonts w:ascii="Arial" w:hAnsi="Arial" w:cs="Arial"/>
-          <w:sz w:val="22"/>
-        </w:rPr>
-        <w:t>” that just moves a bunch of objects around the scene, forever (i.e. the serial command group “repeat” is set to infinite), or a command like “</w:t>
-      </w:r>
+      <w:proofErr w:type="spellEnd"/>
+      <w:r>
+        <w:rPr>
+          <w:rFonts w:ascii="Arial" w:hAnsi="Arial" w:cs="Arial"/>
+          <w:sz w:val="22"/>
+        </w:rPr>
+        <w:t>” that just moves a bunch of objects around the scene, forever (</w:t>
+      </w:r>
+      <w:proofErr w:type="gramStart"/>
+      <w:r>
+        <w:rPr>
+          <w:rFonts w:ascii="Arial" w:hAnsi="Arial" w:cs="Arial"/>
+          <w:sz w:val="22"/>
+        </w:rPr>
+        <w:t>i.e.</w:t>
+      </w:r>
+      <w:proofErr w:type="gramEnd"/>
+      <w:r>
+        <w:rPr>
+          <w:rFonts w:ascii="Arial" w:hAnsi="Arial" w:cs="Arial"/>
+          <w:sz w:val="22"/>
+        </w:rPr>
+        <w:t xml:space="preserve"> the serial command group “repeat” is set to infinite), or a command like “</w:t>
+      </w:r>
+      <w:proofErr w:type="spellStart"/>
       <w:r>
         <w:rPr>
           <w:rFonts w:ascii="Courier New" w:hAnsi="Courier New" w:cs="Courier New"/>
@@ -2372,6 +2808,7 @@
         </w:rPr>
         <w:t>Run_out_the_guns</w:t>
       </w:r>
+      <w:proofErr w:type="spellEnd"/>
       <w:r>
         <w:rPr>
           <w:rFonts w:ascii="Arial" w:hAnsi="Arial" w:cs="Arial"/>
@@ -2441,7 +2878,23 @@
           <w:rFonts w:ascii="Arial" w:hAnsi="Arial" w:cs="Arial"/>
           <w:sz w:val="22"/>
         </w:rPr>
-        <w:t>, you need to decide what happens if the “scheduler” finds a number of the same commands: Run the first one? Run all of them? Run them in order (and what order – the way they are listed in the file?)?</w:t>
+        <w:t xml:space="preserve">, you need to decide what happens if the “scheduler” finds </w:t>
+      </w:r>
+      <w:proofErr w:type="gramStart"/>
+      <w:r>
+        <w:rPr>
+          <w:rFonts w:ascii="Arial" w:hAnsi="Arial" w:cs="Arial"/>
+          <w:sz w:val="22"/>
+        </w:rPr>
+        <w:t>a number of</w:t>
+      </w:r>
+      <w:proofErr w:type="gramEnd"/>
+      <w:r>
+        <w:rPr>
+          <w:rFonts w:ascii="Arial" w:hAnsi="Arial" w:cs="Arial"/>
+          <w:sz w:val="22"/>
+        </w:rPr>
+        <w:t xml:space="preserve"> the same commands: Run the first one? Run all of them? Run them in order (and what order – the way they are listed in the file?)?</w:t>
       </w:r>
     </w:p>
     <w:p>
@@ -2666,8 +3119,17 @@
           <w:rFonts w:ascii="Arial" w:hAnsi="Arial" w:cs="Arial"/>
           <w:sz w:val="22"/>
         </w:rPr>
-        <w:t>t stress yourself out, worrying that you’ve missed a couple variations, even though you’ve got a whole bunch of them</w:t>
-      </w:r>
+        <w:t xml:space="preserve">t stress yourself out, worrying that you’ve missed a couple variations, even though you’ve got a whole bunch of </w:t>
+      </w:r>
+      <w:proofErr w:type="gramStart"/>
+      <w:r>
+        <w:rPr>
+          <w:rFonts w:ascii="Arial" w:hAnsi="Arial" w:cs="Arial"/>
+          <w:sz w:val="22"/>
+        </w:rPr>
+        <w:t>them</w:t>
+      </w:r>
+      <w:proofErr w:type="gramEnd"/>
     </w:p>
     <w:p>
       <w:pPr>
@@ -2700,8 +3162,17 @@
           <w:rFonts w:ascii="Arial" w:hAnsi="Arial" w:cs="Arial"/>
           <w:sz w:val="22"/>
         </w:rPr>
-        <w:t>” Remember that the intent is that there’s a bunch of non-programmers who are going to look at this “script” and think: “I want to do _____”, and there should be a range of options for them</w:t>
-      </w:r>
+        <w:t xml:space="preserve">” Remember that the intent is that there’s a bunch of non-programmers who are going to look at this “script” and think: “I want to do _____”, and there should be a range of options for </w:t>
+      </w:r>
+      <w:proofErr w:type="gramStart"/>
+      <w:r>
+        <w:rPr>
+          <w:rFonts w:ascii="Arial" w:hAnsi="Arial" w:cs="Arial"/>
+          <w:sz w:val="22"/>
+        </w:rPr>
+        <w:t>them</w:t>
+      </w:r>
+      <w:proofErr w:type="gramEnd"/>
     </w:p>
     <w:p>
       <w:pPr>
@@ -2719,7 +3190,23 @@
           <w:rFonts w:ascii="Arial" w:hAnsi="Arial" w:cs="Arial"/>
           <w:sz w:val="22"/>
         </w:rPr>
-        <w:t xml:space="preserve">The script should handle the camera, too (i.e. the “camera” is really another object. </w:t>
+        <w:t>The script should handle the camera, too (</w:t>
+      </w:r>
+      <w:proofErr w:type="gramStart"/>
+      <w:r>
+        <w:rPr>
+          <w:rFonts w:ascii="Arial" w:hAnsi="Arial" w:cs="Arial"/>
+          <w:sz w:val="22"/>
+        </w:rPr>
+        <w:t>i.e.</w:t>
+      </w:r>
+      <w:proofErr w:type="gramEnd"/>
+      <w:r>
+        <w:rPr>
+          <w:rFonts w:ascii="Arial" w:hAnsi="Arial" w:cs="Arial"/>
+          <w:sz w:val="22"/>
+        </w:rPr>
+        <w:t xml:space="preserve"> the “camera” is really another object. </w:t>
       </w:r>
     </w:p>
     <w:p>
@@ -2738,8 +3225,33 @@
           <w:rFonts w:ascii="Arial" w:hAnsi="Arial" w:cs="Arial"/>
           <w:sz w:val="22"/>
         </w:rPr>
-        <w:t>Note: this might mean that you have to implement a “look at this” sub command/option that only applies to the camera. You can either have option to have the camera look at anything (a location, another object, etc.), or just that if the object in question is the camera, that it automatically looks at whatever it’s looking at</w:t>
-      </w:r>
+        <w:t xml:space="preserve">Note: this might mean that you </w:t>
+      </w:r>
+      <w:proofErr w:type="gramStart"/>
+      <w:r>
+        <w:rPr>
+          <w:rFonts w:ascii="Arial" w:hAnsi="Arial" w:cs="Arial"/>
+          <w:sz w:val="22"/>
+        </w:rPr>
+        <w:t>have to</w:t>
+      </w:r>
+      <w:proofErr w:type="gramEnd"/>
+      <w:r>
+        <w:rPr>
+          <w:rFonts w:ascii="Arial" w:hAnsi="Arial" w:cs="Arial"/>
+          <w:sz w:val="22"/>
+        </w:rPr>
+        <w:t xml:space="preserve"> implement a “look at this” sub command/option that only applies to the camera. You can either have option to have the camera look at anything (a location, another object, etc.), or just that if the object in question is the camera, that it automatically looks at whatever it’s looking </w:t>
+      </w:r>
+      <w:proofErr w:type="gramStart"/>
+      <w:r>
+        <w:rPr>
+          <w:rFonts w:ascii="Arial" w:hAnsi="Arial" w:cs="Arial"/>
+          <w:sz w:val="22"/>
+        </w:rPr>
+        <w:t>at</w:t>
+      </w:r>
+      <w:proofErr w:type="gramEnd"/>
     </w:p>
     <w:p>
       <w:pPr>
@@ -2783,7 +3295,79 @@
           <w:b w:val="0"/>
           <w:sz w:val="22"/>
         </w:rPr>
-        <w:t xml:space="preserve"> i.e. if you don’t have them, you can potentially lose all your marks if you are missing them. For instance, if your “move” command is something like “Move everything from xyz to xyz in 5 seconds” and it moves all the objects immediately, then stops, you’ll likely get zero for that (you’ll also likely to lose all the marks for the command groups, too, but that’s another story).</w:t>
+        <w:t xml:space="preserve"> </w:t>
+      </w:r>
+      <w:proofErr w:type="gramStart"/>
+      <w:r>
+        <w:rPr>
+          <w:rFonts w:cs="Arial"/>
+          <w:b w:val="0"/>
+          <w:sz w:val="22"/>
+        </w:rPr>
+        <w:t>i.e.</w:t>
+      </w:r>
+      <w:proofErr w:type="gramEnd"/>
+      <w:r>
+        <w:rPr>
+          <w:rFonts w:cs="Arial"/>
+          <w:b w:val="0"/>
+          <w:sz w:val="22"/>
+        </w:rPr>
+        <w:t xml:space="preserve"> if you don’t have them, you can potentially lose all your marks if you </w:t>
+      </w:r>
+      <w:proofErr w:type="gramStart"/>
+      <w:r>
+        <w:rPr>
+          <w:rFonts w:cs="Arial"/>
+          <w:b w:val="0"/>
+          <w:sz w:val="22"/>
+        </w:rPr>
+        <w:t>are missing</w:t>
+      </w:r>
+      <w:proofErr w:type="gramEnd"/>
+      <w:r>
+        <w:rPr>
+          <w:rFonts w:cs="Arial"/>
+          <w:b w:val="0"/>
+          <w:sz w:val="22"/>
+        </w:rPr>
+        <w:t xml:space="preserve"> them. For instance, if your “move” command is something like “Move everything from </w:t>
+      </w:r>
+      <w:proofErr w:type="spellStart"/>
+      <w:r>
+        <w:rPr>
+          <w:rFonts w:cs="Arial"/>
+          <w:b w:val="0"/>
+          <w:sz w:val="22"/>
+        </w:rPr>
+        <w:t>xyz</w:t>
+      </w:r>
+      <w:proofErr w:type="spellEnd"/>
+      <w:r>
+        <w:rPr>
+          <w:rFonts w:cs="Arial"/>
+          <w:b w:val="0"/>
+          <w:sz w:val="22"/>
+        </w:rPr>
+        <w:t xml:space="preserve"> to </w:t>
+      </w:r>
+      <w:proofErr w:type="spellStart"/>
+      <w:r>
+        <w:rPr>
+          <w:rFonts w:cs="Arial"/>
+          <w:b w:val="0"/>
+          <w:sz w:val="22"/>
+        </w:rPr>
+        <w:t>xyz</w:t>
+      </w:r>
+      <w:proofErr w:type="spellEnd"/>
+      <w:r>
+        <w:rPr>
+          <w:rFonts w:cs="Arial"/>
+          <w:b w:val="0"/>
+          <w:sz w:val="22"/>
+        </w:rPr>
+        <w:t xml:space="preserve"> in 5 seconds” and it moves all the objects immediately, then stops, you’ll likely get zero for that (you’ll also likely to lose all the marks for the command groups, too, but that’s another story).</w:t>
       </w:r>
     </w:p>
     <w:p>
@@ -2803,7 +3387,67 @@
           <w:szCs w:val="20"/>
           <w:lang w:val="en-US"/>
         </w:rPr>
-        <w:t xml:space="preserve">If this were, say, week 4 of term 1, it might be a different story, but at this point, we’ve covered a tremendous number of topics relating to discrete animation and control: various types of timers, physics and timing integration (different types, even!), acceleration curves, sine curves, cubic curves, LERPS, quatererions and SLERPs, and so on. You’ve got a giant “tool box” of code and techniques to handle the nuances of controlling movement and animation. </w:t>
+        <w:t xml:space="preserve">If this were, say, week 4 of term 1, it might be a different story, but at this point, we’ve covered a tremendous number of topics relating to discrete animation and control: various types of timers, </w:t>
+      </w:r>
+      <w:proofErr w:type="gramStart"/>
+      <w:r>
+        <w:rPr>
+          <w:rFonts w:ascii="Arial" w:hAnsi="Arial" w:cs="Arial"/>
+          <w:sz w:val="22"/>
+          <w:szCs w:val="20"/>
+          <w:lang w:val="en-US"/>
+        </w:rPr>
+        <w:t>physics</w:t>
+      </w:r>
+      <w:proofErr w:type="gramEnd"/>
+      <w:r>
+        <w:rPr>
+          <w:rFonts w:ascii="Arial" w:hAnsi="Arial" w:cs="Arial"/>
+          <w:sz w:val="22"/>
+          <w:szCs w:val="20"/>
+          <w:lang w:val="en-US"/>
+        </w:rPr>
+        <w:t xml:space="preserve"> and timing integration (different types, even!), acceleration curves, sine curves, cubic curves, LERPS, </w:t>
+      </w:r>
+      <w:proofErr w:type="spellStart"/>
+      <w:r>
+        <w:rPr>
+          <w:rFonts w:ascii="Arial" w:hAnsi="Arial" w:cs="Arial"/>
+          <w:sz w:val="22"/>
+          <w:szCs w:val="20"/>
+          <w:lang w:val="en-US"/>
+        </w:rPr>
+        <w:t>quatererions</w:t>
+      </w:r>
+      <w:proofErr w:type="spellEnd"/>
+      <w:r>
+        <w:rPr>
+          <w:rFonts w:ascii="Arial" w:hAnsi="Arial" w:cs="Arial"/>
+          <w:sz w:val="22"/>
+          <w:szCs w:val="20"/>
+          <w:lang w:val="en-US"/>
+        </w:rPr>
+        <w:t xml:space="preserve"> and SLERPs, and so on. You’ve got a giant “</w:t>
+      </w:r>
+      <w:proofErr w:type="gramStart"/>
+      <w:r>
+        <w:rPr>
+          <w:rFonts w:ascii="Arial" w:hAnsi="Arial" w:cs="Arial"/>
+          <w:sz w:val="22"/>
+          <w:szCs w:val="20"/>
+          <w:lang w:val="en-US"/>
+        </w:rPr>
+        <w:t>tool box</w:t>
+      </w:r>
+      <w:proofErr w:type="gramEnd"/>
+      <w:r>
+        <w:rPr>
+          <w:rFonts w:ascii="Arial" w:hAnsi="Arial" w:cs="Arial"/>
+          <w:sz w:val="22"/>
+          <w:szCs w:val="20"/>
+          <w:lang w:val="en-US"/>
+        </w:rPr>
+        <w:t xml:space="preserve">” of code and techniques to handle the nuances of controlling movement and animation. </w:t>
       </w:r>
       <w:r>
         <w:rPr>
@@ -2866,7 +3510,25 @@
           <w:b w:val="0"/>
           <w:sz w:val="22"/>
         </w:rPr>
-        <w:t xml:space="preserve"> aware that the student didn’t actually implement what they are asked (the “spirit” of the specification), but “technically” did </w:t>
+        <w:t xml:space="preserve"> aware that the student didn’t </w:t>
+      </w:r>
+      <w:proofErr w:type="gramStart"/>
+      <w:r>
+        <w:rPr>
+          <w:rFonts w:cs="Arial"/>
+          <w:b w:val="0"/>
+          <w:sz w:val="22"/>
+        </w:rPr>
+        <w:t>actually implement</w:t>
+      </w:r>
+      <w:proofErr w:type="gramEnd"/>
+      <w:r>
+        <w:rPr>
+          <w:rFonts w:cs="Arial"/>
+          <w:b w:val="0"/>
+          <w:sz w:val="22"/>
+        </w:rPr>
+        <w:t xml:space="preserve"> what they are asked (the “spirit” of the specification), but “technically” did </w:t>
       </w:r>
       <w:r>
         <w:rPr>
@@ -2883,7 +3545,25 @@
           <w:b w:val="0"/>
           <w:sz w:val="22"/>
         </w:rPr>
-        <w:t xml:space="preserve"> part, so should get “part marks”. My response to that is: Would you pay your plumber for “almost” fixing your toilet? What if your plumber was arguing that they “you should pay 75% of the bill because it’s 75% working” – you can’t actually use the toilet, but </w:t>
+        <w:t xml:space="preserve"> part, so should get “part marks”. My response to that is: Would you pay your plumber for “almost” fixing your toilet? What if your plumber was arguing that they “you should pay 75% of the bill because it’s 75% working” – you can’t </w:t>
+      </w:r>
+      <w:proofErr w:type="gramStart"/>
+      <w:r>
+        <w:rPr>
+          <w:rFonts w:cs="Arial"/>
+          <w:b w:val="0"/>
+          <w:sz w:val="22"/>
+        </w:rPr>
+        <w:t>actually use</w:t>
+      </w:r>
+      <w:proofErr w:type="gramEnd"/>
+      <w:r>
+        <w:rPr>
+          <w:rFonts w:cs="Arial"/>
+          <w:b w:val="0"/>
+          <w:sz w:val="22"/>
+        </w:rPr>
+        <w:t xml:space="preserve"> the toilet, but </w:t>
       </w:r>
       <w:r>
         <w:rPr>
@@ -2932,7 +3612,25 @@
           <w:b w:val="0"/>
           <w:sz w:val="22"/>
         </w:rPr>
-        <w:t xml:space="preserve">, it is an attempt to assess the range of options available for an animator. Even something like humble PowerPoint (and I’m talking like the early 2000s era PowerPoint) had a range of both animations as well as “tweaks” for each animation, available for use. I’m not expecting you to re-create PowerPoint, but have a look at what they have to offer, in the light of “I want to make a game cut scene”. </w:t>
+        <w:t xml:space="preserve">, it is an attempt to assess the range of options available for an animator. Even something like humble PowerPoint (and I’m talking like the early 2000s era PowerPoint) had a range of both animations as well as “tweaks” for each animation, available for use. I’m not expecting you to re-create </w:t>
+      </w:r>
+      <w:proofErr w:type="gramStart"/>
+      <w:r>
+        <w:rPr>
+          <w:rFonts w:cs="Arial"/>
+          <w:b w:val="0"/>
+          <w:sz w:val="22"/>
+        </w:rPr>
+        <w:t>PowerPoint, but</w:t>
+      </w:r>
+      <w:proofErr w:type="gramEnd"/>
+      <w:r>
+        <w:rPr>
+          <w:rFonts w:cs="Arial"/>
+          <w:b w:val="0"/>
+          <w:sz w:val="22"/>
+        </w:rPr>
+        <w:t xml:space="preserve"> have a look at what they have to offer, in the light of “I want to make a game cut scene”. </w:t>
       </w:r>
     </w:p>
     <w:p>
@@ -3188,7 +3886,25 @@
           <w:b w:val="0"/>
           <w:sz w:val="22"/>
         </w:rPr>
-        <w:t xml:space="preserve">Something like the “ship landing” sequence above (i.e. the </w:t>
+        <w:t>Something like the “ship landing” sequence above (</w:t>
+      </w:r>
+      <w:proofErr w:type="gramStart"/>
+      <w:r>
+        <w:rPr>
+          <w:rFonts w:cs="Arial"/>
+          <w:b w:val="0"/>
+          <w:sz w:val="22"/>
+        </w:rPr>
+        <w:t>i.e.</w:t>
+      </w:r>
+      <w:proofErr w:type="gramEnd"/>
+      <w:r>
+        <w:rPr>
+          <w:rFonts w:cs="Arial"/>
+          <w:b w:val="0"/>
+          <w:sz w:val="22"/>
+        </w:rPr>
+        <w:t xml:space="preserve"> the </w:t>
       </w:r>
       <w:r>
         <w:rPr>
@@ -3471,7 +4187,23 @@
           <w:rFonts w:ascii="Arial" w:hAnsi="Arial" w:cs="Arial"/>
           <w:sz w:val="22"/>
         </w:rPr>
-        <w:t>(It’s also to help you get a bunch of demo videos ‘showing off’ your awesome code, yo!)</w:t>
+        <w:t xml:space="preserve">(It’s also to help you get a bunch of demo videos ‘showing off’ your awesome code, </w:t>
+      </w:r>
+      <w:proofErr w:type="spellStart"/>
+      <w:r>
+        <w:rPr>
+          <w:rFonts w:ascii="Arial" w:hAnsi="Arial" w:cs="Arial"/>
+          <w:sz w:val="22"/>
+        </w:rPr>
+        <w:t>yo</w:t>
+      </w:r>
+      <w:proofErr w:type="spellEnd"/>
+      <w:r>
+        <w:rPr>
+          <w:rFonts w:ascii="Arial" w:hAnsi="Arial" w:cs="Arial"/>
+          <w:sz w:val="22"/>
+        </w:rPr>
+        <w:t>!)</w:t>
       </w:r>
     </w:p>
     <w:p>
@@ -3527,7 +4259,23 @@
           <w:rFonts w:ascii="Arial" w:hAnsi="Arial" w:cs="Arial"/>
           <w:sz w:val="22"/>
         </w:rPr>
-        <w:t xml:space="preserve">While you may freely “borrow” mine (or anyone other) code </w:t>
+        <w:t xml:space="preserve">While you may freely “borrow” mine (or anyone other) </w:t>
+      </w:r>
+      <w:proofErr w:type="gramStart"/>
+      <w:r>
+        <w:rPr>
+          <w:rFonts w:ascii="Arial" w:hAnsi="Arial" w:cs="Arial"/>
+          <w:sz w:val="22"/>
+        </w:rPr>
+        <w:t>code</w:t>
+      </w:r>
+      <w:proofErr w:type="gramEnd"/>
+      <w:r>
+        <w:rPr>
+          <w:rFonts w:ascii="Arial" w:hAnsi="Arial" w:cs="Arial"/>
+          <w:sz w:val="22"/>
+        </w:rPr>
+        <w:t xml:space="preserve"> </w:t>
       </w:r>
       <w:r>
         <w:rPr>
@@ -3576,7 +4324,23 @@
           <w:rFonts w:ascii="Arial" w:hAnsi="Arial" w:cs="Arial"/>
           <w:sz w:val="22"/>
         </w:rPr>
-        <w:t xml:space="preserve"> simply use an existing game engine (or part of a game engine), even if it's a "from source" engine (i.e. you have the entire source) to complete this assignment; it should be either completely new of significantly modified. This includes, but is </w:t>
+        <w:t xml:space="preserve"> simply use an existing game engine (or part of a game engine), even if it's a "from source" engine (</w:t>
+      </w:r>
+      <w:proofErr w:type="gramStart"/>
+      <w:r>
+        <w:rPr>
+          <w:rFonts w:ascii="Arial" w:hAnsi="Arial" w:cs="Arial"/>
+          <w:sz w:val="22"/>
+        </w:rPr>
+        <w:t>i.e.</w:t>
+      </w:r>
+      <w:proofErr w:type="gramEnd"/>
+      <w:r>
+        <w:rPr>
+          <w:rFonts w:ascii="Arial" w:hAnsi="Arial" w:cs="Arial"/>
+          <w:sz w:val="22"/>
+        </w:rPr>
+        <w:t xml:space="preserve"> you have the entire source) to complete this assignment; it should be either completely new of significantly modified. This includes, but is </w:t>
       </w:r>
       <w:r>
         <w:rPr>
@@ -3604,7 +4368,23 @@
           <w:rFonts w:ascii="Arial" w:hAnsi="Arial" w:cs="Arial"/>
           <w:sz w:val="22"/>
         </w:rPr>
-        <w:t xml:space="preserve">- i.e. starting from something a rudimentary as the "OpenGL Book" code or the GLFW starter code (we started with that in class). </w:t>
+        <w:t xml:space="preserve">- </w:t>
+      </w:r>
+      <w:proofErr w:type="gramStart"/>
+      <w:r>
+        <w:rPr>
+          <w:rFonts w:ascii="Arial" w:hAnsi="Arial" w:cs="Arial"/>
+          <w:sz w:val="22"/>
+        </w:rPr>
+        <w:t>i.e.</w:t>
+      </w:r>
+      <w:proofErr w:type="gramEnd"/>
+      <w:r>
+        <w:rPr>
+          <w:rFonts w:ascii="Arial" w:hAnsi="Arial" w:cs="Arial"/>
+          <w:sz w:val="22"/>
+        </w:rPr>
+        <w:t xml:space="preserve"> starting from something a rudimentary as the "OpenGL Book" code or the GLFW starter code (we started with that in class). </w:t>
       </w:r>
       <w:r>
         <w:rPr>
@@ -3725,7 +4505,23 @@
           <w:rFonts w:ascii="Arial" w:hAnsi="Arial" w:cs="Arial"/>
           <w:sz w:val="22"/>
         </w:rPr>
-        <w:t xml:space="preserve">If you code does not build (i.e. linker error) and run (i.e. no crazy run-time crash that is unexpected), I may investigate this further, but only if there is some simple problem and/or slight configuration error. </w:t>
+        <w:t>If you code does not build (</w:t>
+      </w:r>
+      <w:proofErr w:type="gramStart"/>
+      <w:r>
+        <w:rPr>
+          <w:rFonts w:ascii="Arial" w:hAnsi="Arial" w:cs="Arial"/>
+          <w:sz w:val="22"/>
+        </w:rPr>
+        <w:t>i.e.</w:t>
+      </w:r>
+      <w:proofErr w:type="gramEnd"/>
+      <w:r>
+        <w:rPr>
+          <w:rFonts w:ascii="Arial" w:hAnsi="Arial" w:cs="Arial"/>
+          <w:sz w:val="22"/>
+        </w:rPr>
+        <w:t xml:space="preserve"> linker error) and run (i.e. no crazy run-time crash that is unexpected), I may investigate this further, but only if there is some simple problem and/or slight configuration error. </w:t>
       </w:r>
       <w:r>
         <w:rPr>
@@ -3803,7 +4599,25 @@
           <w:sz w:val="22"/>
           <w:lang w:val="en-CA"/>
         </w:rPr>
-        <w:t>If any corrections or changes are necessary they will be posted to the course web site and you will be notified of any changes in class. It is your responsibility to check the site periodically for changes to the project. Additional resources relating to the project may also be posted.</w:t>
+        <w:t xml:space="preserve">If any corrections or changes are </w:t>
+      </w:r>
+      <w:proofErr w:type="gramStart"/>
+      <w:r>
+        <w:rPr>
+          <w:rFonts w:ascii="Arial" w:hAnsi="Arial" w:cs="Arial"/>
+          <w:sz w:val="22"/>
+          <w:lang w:val="en-CA"/>
+        </w:rPr>
+        <w:t>necessary</w:t>
+      </w:r>
+      <w:proofErr w:type="gramEnd"/>
+      <w:r>
+        <w:rPr>
+          <w:rFonts w:ascii="Arial" w:hAnsi="Arial" w:cs="Arial"/>
+          <w:sz w:val="22"/>
+          <w:lang w:val="en-CA"/>
+        </w:rPr>
+        <w:t xml:space="preserve"> they will be posted to the course web site and you will be notified of any changes in class. It is your responsibility to check the site periodically for changes to the project. Additional resources relating to the project may also be posted.</w:t>
       </w:r>
       <w:r>
         <w:rPr>
@@ -3837,12 +4651,20 @@
           <w:lang w:val="en-CA"/>
         </w:rPr>
       </w:pPr>
+      <w:proofErr w:type="gramStart"/>
       <w:r>
         <w:rPr>
           <w:lang w:val="en-CA"/>
         </w:rPr>
         <w:lastRenderedPageBreak/>
-        <w:t xml:space="preserve">75/10-year old “squinty eye” plagiarism test: </w:t>
+        <w:t>75/10-year old</w:t>
+      </w:r>
+      <w:proofErr w:type="gramEnd"/>
+      <w:r>
+        <w:rPr>
+          <w:lang w:val="en-CA"/>
+        </w:rPr>
+        <w:t xml:space="preserve"> “squinty eye” plagiarism test: </w:t>
       </w:r>
     </w:p>
     <w:p>
@@ -3903,7 +4725,23 @@
           <w:rFonts w:ascii="Arial" w:hAnsi="Arial" w:cs="Arial"/>
           <w:sz w:val="22"/>
         </w:rPr>
-        <w:t xml:space="preserve">There is sometimes some confusion over this because you could argue nothing is actually “unique” (see: </w:t>
+        <w:t xml:space="preserve">There is sometimes some confusion over this because you could argue nothing is </w:t>
+      </w:r>
+      <w:proofErr w:type="gramStart"/>
+      <w:r>
+        <w:rPr>
+          <w:rFonts w:ascii="Arial" w:hAnsi="Arial" w:cs="Arial"/>
+          <w:sz w:val="22"/>
+        </w:rPr>
+        <w:t>actually “unique”</w:t>
+      </w:r>
+      <w:proofErr w:type="gramEnd"/>
+      <w:r>
+        <w:rPr>
+          <w:rFonts w:ascii="Arial" w:hAnsi="Arial" w:cs="Arial"/>
+          <w:sz w:val="22"/>
+        </w:rPr>
+        <w:t xml:space="preserve"> (see: </w:t>
       </w:r>
       <w:hyperlink r:id="rId10" w:history="1">
         <w:r>
@@ -3943,7 +4781,23 @@
           <w:rFonts w:ascii="Arial" w:hAnsi="Arial" w:cs="Arial"/>
           <w:sz w:val="22"/>
         </w:rPr>
-        <w:t xml:space="preserve">The whole point of assignments/tests/projects in this course (or any course, really) is to try to see if you are actually able to </w:t>
+        <w:t xml:space="preserve">The whole point of assignments/tests/projects in this course (or any course, really) is to try to see if you are </w:t>
+      </w:r>
+      <w:proofErr w:type="gramStart"/>
+      <w:r>
+        <w:rPr>
+          <w:rFonts w:ascii="Arial" w:hAnsi="Arial" w:cs="Arial"/>
+          <w:sz w:val="22"/>
+        </w:rPr>
+        <w:t>actually able</w:t>
+      </w:r>
+      <w:proofErr w:type="gramEnd"/>
+      <w:r>
+        <w:rPr>
+          <w:rFonts w:ascii="Arial" w:hAnsi="Arial" w:cs="Arial"/>
+          <w:sz w:val="22"/>
+        </w:rPr>
+        <w:t xml:space="preserve"> to </w:t>
       </w:r>
       <w:r>
         <w:rPr>
@@ -4143,7 +4997,23 @@
           <w:rFonts w:ascii="Arial" w:hAnsi="Arial" w:cs="Arial"/>
           <w:sz w:val="22"/>
         </w:rPr>
-        <w:t xml:space="preserve">While you may freely “borrow” mine (or anyone other) code </w:t>
+        <w:t xml:space="preserve">While you may freely “borrow” mine (or anyone other) </w:t>
+      </w:r>
+      <w:proofErr w:type="gramStart"/>
+      <w:r>
+        <w:rPr>
+          <w:rFonts w:ascii="Arial" w:hAnsi="Arial" w:cs="Arial"/>
+          <w:sz w:val="22"/>
+        </w:rPr>
+        <w:t>code</w:t>
+      </w:r>
+      <w:proofErr w:type="gramEnd"/>
+      <w:r>
+        <w:rPr>
+          <w:rFonts w:ascii="Arial" w:hAnsi="Arial" w:cs="Arial"/>
+          <w:sz w:val="22"/>
+        </w:rPr>
+        <w:t xml:space="preserve"> </w:t>
       </w:r>
       <w:r>
         <w:rPr>
@@ -4271,7 +5141,23 @@
           <w:rFonts w:ascii="Arial" w:hAnsi="Arial" w:cs="Arial"/>
           <w:sz w:val="22"/>
         </w:rPr>
-        <w:t xml:space="preserve">If I showed your application and/or your source code to either a pragmatic 75-year-old mother, or a typical 10-year-old, or even some random person walking down the hallway (i.e. a non-expert), and they looked at it, tilted their heads, squinted their eyes, and said “you know, they look the same,” then they </w:t>
+        <w:t>If I showed your application and/or your source code to either a pragmatic 75-year-old mother, or a typical 10-year-old, or even some random person walking down the hallway (</w:t>
+      </w:r>
+      <w:proofErr w:type="gramStart"/>
+      <w:r>
+        <w:rPr>
+          <w:rFonts w:ascii="Arial" w:hAnsi="Arial" w:cs="Arial"/>
+          <w:sz w:val="22"/>
+        </w:rPr>
+        <w:t>i.e.</w:t>
+      </w:r>
+      <w:proofErr w:type="gramEnd"/>
+      <w:r>
+        <w:rPr>
+          <w:rFonts w:ascii="Arial" w:hAnsi="Arial" w:cs="Arial"/>
+          <w:sz w:val="22"/>
+        </w:rPr>
+        <w:t xml:space="preserve"> a non-expert), and they looked at it, tilted their heads, squinted their eyes, and said “you know, they look the same,” then they </w:t>
       </w:r>
       <w:r>
         <w:rPr>
@@ -4734,12 +5620,21 @@
         </w:rPr>
         <w:t>I would prefer that</w:t>
       </w:r>
-      <w:r>
-        <w:rPr>
-          <w:rFonts w:ascii="Arial" w:hAnsi="Arial" w:cs="Arial"/>
-          <w:sz w:val="22"/>
-        </w:rPr>
-        <w:t xml:space="preserve">, actually, rather than a separate e-mail). What I will </w:t>
+      <w:proofErr w:type="gramStart"/>
+      <w:r>
+        <w:rPr>
+          <w:rFonts w:ascii="Arial" w:hAnsi="Arial" w:cs="Arial"/>
+          <w:sz w:val="22"/>
+        </w:rPr>
+        <w:t>, actually, rather</w:t>
+      </w:r>
+      <w:proofErr w:type="gramEnd"/>
+      <w:r>
+        <w:rPr>
+          <w:rFonts w:ascii="Arial" w:hAnsi="Arial" w:cs="Arial"/>
+          <w:sz w:val="22"/>
+        </w:rPr>
+        <w:t xml:space="preserve"> than a separate e-mail). What I will </w:t>
       </w:r>
       <w:r>
         <w:rPr>
@@ -4874,7 +5769,23 @@
           <w:rFonts w:ascii="Arial" w:hAnsi="Arial" w:cs="Arial"/>
           <w:sz w:val="22"/>
         </w:rPr>
-        <w:t>Only one student needs to submit, but if you are a realist (like me), then you may also have every member of group submit the same project to FOL. However, you need to make sure you are all submitting the same (i.e. “current” or “latest”) version of the code: if everyone in the group is submitting slightly different code, I won’t look too kindly on having to spend a ton of time determining what parts are “different” and/or “correct” and/or “the latest”</w:t>
+        <w:t>Only one student needs to submit, but if you are a realist (like me), then you may also have every member of group submit the same project to FOL. However, you need to make sure you are all submitting the same (</w:t>
+      </w:r>
+      <w:proofErr w:type="gramStart"/>
+      <w:r>
+        <w:rPr>
+          <w:rFonts w:ascii="Arial" w:hAnsi="Arial" w:cs="Arial"/>
+          <w:sz w:val="22"/>
+        </w:rPr>
+        <w:t>i.e.</w:t>
+      </w:r>
+      <w:proofErr w:type="gramEnd"/>
+      <w:r>
+        <w:rPr>
+          <w:rFonts w:ascii="Arial" w:hAnsi="Arial" w:cs="Arial"/>
+          <w:sz w:val="22"/>
+        </w:rPr>
+        <w:t xml:space="preserve"> “current” or “latest”) version of the code: if everyone in the group is submitting slightly different code, I won’t look too kindly on having to spend a ton of time determining what parts are “different” and/or “correct” and/or “the latest”</w:t>
       </w:r>
     </w:p>
     <w:p>

</xml_diff>